<commit_message>
Deployed f65fa11 with MkDocs version: 1.6.1
</commit_message>
<xml_diff>
--- a/assets/files/ТестКейс.docx
+++ b/assets/files/ТестКейс.docx
@@ -1,6 +1,6 @@
 
 <file path=word/document.xml><?xml version="1.0" encoding="utf-8"?>
-<w:document xmlns:wpc="http://schemas.microsoft.com/office/word/2010/wordprocessingCanvas" xmlns:cx="http://schemas.microsoft.com/office/drawing/2014/chartex" xmlns:cx1="http://schemas.microsoft.com/office/drawing/2015/9/8/chartex" xmlns:cx2="http://schemas.microsoft.com/office/drawing/2015/10/21/chartex" xmlns:cx3="http://schemas.microsoft.com/office/drawing/2016/5/9/chartex" xmlns:cx4="http://schemas.microsoft.com/office/drawing/2016/5/10/chartex" xmlns:cx5="http://schemas.microsoft.com/office/drawing/2016/5/11/chartex" xmlns:cx6="http://schemas.microsoft.com/office/drawing/2016/5/12/chartex" xmlns:cx7="http://schemas.microsoft.com/office/drawing/2016/5/13/chartex" xmlns:cx8="http://schemas.microsoft.com/office/drawing/2016/5/14/chartex" xmlns:mc="http://schemas.openxmlformats.org/markup-compatibility/2006" xmlns:aink="http://schemas.microsoft.com/office/drawing/2016/ink" xmlns:am3d="http://schemas.microsoft.com/office/drawing/2017/model3d" xmlns:o="urn:schemas-microsoft-com:office:office" xmlns:r="http://schemas.openxmlformats.org/officeDocument/2006/relationships" xmlns:m="http://schemas.openxmlformats.org/officeDocument/2006/math" xmlns:v="urn:schemas-microsoft-com:vml" xmlns:wp14="http://schemas.microsoft.com/office/word/2010/wordprocessingDrawing" xmlns:wp="http://schemas.openxmlformats.org/drawingml/2006/wordprocessingDrawing" xmlns:w10="urn:schemas-microsoft-com:office:word" xmlns:w="http://schemas.openxmlformats.org/wordprocessingml/2006/main" xmlns:w14="http://schemas.microsoft.com/office/word/2010/wordml" xmlns:w15="http://schemas.microsoft.com/office/word/2012/wordml" xmlns:w16cid="http://schemas.microsoft.com/office/word/2016/wordml/cid" xmlns:w16se="http://schemas.microsoft.com/office/word/2015/wordml/symex" xmlns:wpg="http://schemas.microsoft.com/office/word/2010/wordprocessingGroup" xmlns:wpi="http://schemas.microsoft.com/office/word/2010/wordprocessingInk" xmlns:wne="http://schemas.microsoft.com/office/word/2006/wordml" xmlns:wps="http://schemas.microsoft.com/office/word/2010/wordprocessingShape" mc:Ignorable="w14 w15 w16se w16cid wp14">
+<w:document xmlns:wpc="http://schemas.microsoft.com/office/word/2010/wordprocessingCanvas" xmlns:cx="http://schemas.microsoft.com/office/drawing/2014/chartex" xmlns:cx1="http://schemas.microsoft.com/office/drawing/2015/9/8/chartex" xmlns:cx2="http://schemas.microsoft.com/office/drawing/2015/10/21/chartex" xmlns:cx3="http://schemas.microsoft.com/office/drawing/2016/5/9/chartex" xmlns:cx4="http://schemas.microsoft.com/office/drawing/2016/5/10/chartex" xmlns:cx5="http://schemas.microsoft.com/office/drawing/2016/5/11/chartex" xmlns:cx6="http://schemas.microsoft.com/office/drawing/2016/5/12/chartex" xmlns:cx7="http://schemas.microsoft.com/office/drawing/2016/5/13/chartex" xmlns:cx8="http://schemas.microsoft.com/office/drawing/2016/5/14/chartex" xmlns:mc="http://schemas.openxmlformats.org/markup-compatibility/2006" xmlns:aink="http://schemas.microsoft.com/office/drawing/2016/ink" xmlns:am3d="http://schemas.microsoft.com/office/drawing/2017/model3d" xmlns:o="urn:schemas-microsoft-com:office:office" xmlns:r="http://schemas.openxmlformats.org/officeDocument/2006/relationships" xmlns:m="http://schemas.openxmlformats.org/officeDocument/2006/math" xmlns:v="urn:schemas-microsoft-com:vml" xmlns:wp14="http://schemas.microsoft.com/office/word/2010/wordprocessingDrawing" xmlns:wp="http://schemas.openxmlformats.org/drawingml/2006/wordprocessingDrawing" xmlns:w10="urn:schemas-microsoft-com:office:word" xmlns:w="http://schemas.openxmlformats.org/wordprocessingml/2006/main" xmlns:w14="http://schemas.microsoft.com/office/word/2010/wordml" xmlns:w15="http://schemas.microsoft.com/office/word/2012/wordml" xmlns:w16cex="http://schemas.microsoft.com/office/word/2018/wordml/cex" xmlns:w16cid="http://schemas.microsoft.com/office/word/2016/wordml/cid" xmlns:w16="http://schemas.microsoft.com/office/word/2018/wordml" xmlns:w16sdtdh="http://schemas.microsoft.com/office/word/2020/wordml/sdtdatahash" xmlns:w16se="http://schemas.microsoft.com/office/word/2015/wordml/symex" xmlns:wpg="http://schemas.microsoft.com/office/word/2010/wordprocessingGroup" xmlns:wpi="http://schemas.microsoft.com/office/word/2010/wordprocessingInk" xmlns:wne="http://schemas.microsoft.com/office/word/2006/wordml" xmlns:wps="http://schemas.microsoft.com/office/word/2010/wordprocessingShape" mc:Ignorable="w14 w15 w16se w16cid w16 w16cex w16sdtdh wp14">
   <w:body>
     <w:tbl>
       <w:tblPr>
@@ -173,6 +173,8 @@
                 <w:szCs w:val="24"/>
               </w:rPr>
             </w:pPr>
+            <w:bookmarkStart w:id="0" w:name="СпецСимвол1"/>
+            <w:bookmarkEnd w:id="0"/>
           </w:p>
         </w:tc>
         <w:tc>
@@ -187,8 +189,8 @@
                 <w:szCs w:val="24"/>
               </w:rPr>
             </w:pPr>
-            <w:bookmarkStart w:id="0" w:name="СпецСимвол1"/>
-            <w:bookmarkEnd w:id="0"/>
+            <w:bookmarkStart w:id="1" w:name="TC_01_Result"/>
+            <w:bookmarkEnd w:id="1"/>
           </w:p>
         </w:tc>
       </w:tr>
@@ -233,8 +235,8 @@
                 <w:szCs w:val="24"/>
               </w:rPr>
             </w:pPr>
-            <w:bookmarkStart w:id="1" w:name="СпецСимвол2"/>
-            <w:bookmarkEnd w:id="1"/>
+            <w:bookmarkStart w:id="2" w:name="TC_02_Result"/>
+            <w:bookmarkEnd w:id="2"/>
           </w:p>
         </w:tc>
       </w:tr>
@@ -247,8 +249,6 @@
           <w:szCs w:val="24"/>
         </w:rPr>
       </w:pPr>
-      <w:bookmarkStart w:id="2" w:name="_GoBack"/>
-      <w:bookmarkEnd w:id="2"/>
     </w:p>
     <w:sectPr>
       <w:pgSz w:w="11906" w:h="16838"/>
@@ -261,7 +261,7 @@
 </file>
 
 <file path=word/styles.xml><?xml version="1.0" encoding="utf-8"?>
-<w:styles xmlns:mc="http://schemas.openxmlformats.org/markup-compatibility/2006" xmlns:r="http://schemas.openxmlformats.org/officeDocument/2006/relationships" xmlns:w="http://schemas.openxmlformats.org/wordprocessingml/2006/main" xmlns:w14="http://schemas.microsoft.com/office/word/2010/wordml" xmlns:w15="http://schemas.microsoft.com/office/word/2012/wordml" xmlns:w16cid="http://schemas.microsoft.com/office/word/2016/wordml/cid" xmlns:w16se="http://schemas.microsoft.com/office/word/2015/wordml/symex" mc:Ignorable="w14 w15 w16se w16cid">
+<w:styles xmlns:mc="http://schemas.openxmlformats.org/markup-compatibility/2006" xmlns:r="http://schemas.openxmlformats.org/officeDocument/2006/relationships" xmlns:w="http://schemas.openxmlformats.org/wordprocessingml/2006/main" xmlns:w14="http://schemas.microsoft.com/office/word/2010/wordml" xmlns:w15="http://schemas.microsoft.com/office/word/2012/wordml" xmlns:w16cex="http://schemas.microsoft.com/office/word/2018/wordml/cex" xmlns:w16cid="http://schemas.microsoft.com/office/word/2016/wordml/cid" xmlns:w16="http://schemas.microsoft.com/office/word/2018/wordml" xmlns:w16sdtdh="http://schemas.microsoft.com/office/word/2020/wordml/sdtdatahash" xmlns:w16se="http://schemas.microsoft.com/office/word/2015/wordml/symex" mc:Ignorable="w14 w15 w16se w16cid w16 w16cex w16sdtdh">
   <w:docDefaults>
     <w:rPrDefault>
       <w:rPr>
@@ -277,7 +277,7 @@
       </w:pPr>
     </w:pPrDefault>
   </w:docDefaults>
-  <w:latentStyles w:defLockedState="0" w:defUIPriority="99" w:defSemiHidden="0" w:defUnhideWhenUsed="0" w:defQFormat="0" w:count="375">
+  <w:latentStyles w:defLockedState="0" w:defUIPriority="99" w:defSemiHidden="0" w:defUnhideWhenUsed="0" w:defQFormat="0" w:count="376">
     <w:lsdException w:name="Normal" w:uiPriority="0" w:qFormat="1"/>
     <w:lsdException w:name="heading 1" w:uiPriority="9" w:qFormat="1"/>
     <w:lsdException w:name="heading 2" w:semiHidden="1" w:uiPriority="9" w:unhideWhenUsed="1" w:qFormat="1"/>
@@ -653,6 +653,7 @@
     <w:lsdException w:name="Smart Hyperlink" w:semiHidden="1" w:unhideWhenUsed="1"/>
     <w:lsdException w:name="Hashtag" w:semiHidden="1" w:unhideWhenUsed="1"/>
     <w:lsdException w:name="Unresolved Mention" w:semiHidden="1" w:unhideWhenUsed="1"/>
+    <w:lsdException w:name="Smart Link" w:semiHidden="1" w:unhideWhenUsed="1"/>
   </w:latentStyles>
   <w:style w:type="paragraph" w:default="1" w:styleId="a">
     <w:name w:val="Normal"/>

</xml_diff>